<commit_message>
Adicionando tabela suporte sumarizada para geração de graficos e finalizando documentação
</commit_message>
<xml_diff>
--- a/documentação/Documentacao-Analise-De_Voos.docx
+++ b/documentação/Documentacao-Analise-De_Voos.docx
@@ -983,6 +983,74 @@
           <w:color w:val="1F1F1F"/>
           <w:sz w:val="24"/>
         </w:rPr>
+        <w:t>Arquitetura de solução</w:t>
+      </w:r>
+    </w:p>
+    <w:p>
+      <w:pPr>
+        <w:rPr>
+          <w:rFonts w:ascii="Montserrat" w:eastAsia="Montserrat" w:hAnsi="Montserrat" w:cs="Montserrat"/>
+          <w:color w:val="1F1F1F"/>
+          <w:sz w:val="24"/>
+        </w:rPr>
+      </w:pPr>
+      <w:r>
+        <w:rPr>
+          <w:rFonts w:ascii="Montserrat" w:eastAsia="Montserrat" w:hAnsi="Montserrat" w:cs="Montserrat"/>
+          <w:color w:val="1F1F1F"/>
+          <w:sz w:val="24"/>
+        </w:rPr>
+        <w:t>Refinamento</w:t>
+      </w:r>
+    </w:p>
+    <w:p>
+      <w:pPr>
+        <w:rPr>
+          <w:rFonts w:ascii="Montserrat" w:eastAsia="Montserrat" w:hAnsi="Montserrat" w:cs="Montserrat"/>
+          <w:color w:val="1F1F1F"/>
+          <w:sz w:val="24"/>
+        </w:rPr>
+      </w:pPr>
+      <w:r>
+        <w:rPr>
+          <w:rFonts w:ascii="Montserrat" w:eastAsia="Montserrat" w:hAnsi="Montserrat" w:cs="Montserrat"/>
+          <w:color w:val="1F1F1F"/>
+          <w:sz w:val="24"/>
+        </w:rPr>
+        <w:t>Análise exploratória</w:t>
+      </w:r>
+    </w:p>
+    <w:p>
+      <w:pPr>
+        <w:rPr>
+          <w:rFonts w:ascii="Montserrat" w:eastAsia="Montserrat" w:hAnsi="Montserrat" w:cs="Montserrat"/>
+          <w:color w:val="1F1F1F"/>
+          <w:sz w:val="24"/>
+        </w:rPr>
+      </w:pPr>
+      <w:r>
+        <w:rPr>
+          <w:rFonts w:ascii="Montserrat" w:eastAsia="Montserrat" w:hAnsi="Montserrat" w:cs="Montserrat"/>
+          <w:color w:val="1F1F1F"/>
+          <w:sz w:val="24"/>
+        </w:rPr>
+        <w:t>Resultados Obtidos</w:t>
+      </w:r>
+    </w:p>
+    <w:p>
+      <w:pPr>
+        <w:rPr>
+          <w:rFonts w:ascii="Montserrat" w:eastAsia="Montserrat" w:hAnsi="Montserrat" w:cs="Montserrat"/>
+          <w:color w:val="1F1F1F"/>
+          <w:sz w:val="24"/>
+        </w:rPr>
+      </w:pPr>
+      <w:r>
+        <w:rPr>
+          <w:rFonts w:ascii="Montserrat" w:eastAsia="Montserrat" w:hAnsi="Montserrat" w:cs="Montserrat"/>
+          <w:color w:val="1F1F1F"/>
+          <w:sz w:val="24"/>
+        </w:rPr>
         <w:t>Link para github</w:t>
       </w:r>
     </w:p>
@@ -1263,10 +1331,7 @@
         <w:ind w:firstLine="360"/>
         <w:rPr>
           <w:rFonts w:ascii="Montserrat" w:eastAsia="Montserrat" w:hAnsi="Montserrat" w:cs="Montserrat"/>
-          <w:b/>
-          <w:bCs/>
-          <w:color w:val="000000" w:themeColor="text1"/>
-          <w:sz w:val="24"/>
+          <w:color w:val="000000" w:themeColor="text1"/>
         </w:rPr>
       </w:pPr>
       <w:r>
@@ -1323,10 +1388,91 @@
     </w:p>
     <w:p>
       <w:pPr>
+        <w:tabs>
+          <w:tab w:val="num" w:pos="720"/>
+        </w:tabs>
         <w:spacing w:beforeAutospacing="1" w:afterAutospacing="1" w:line="240" w:lineRule="auto"/>
         <w:ind w:firstLine="360"/>
         <w:rPr>
           <w:rFonts w:ascii="Montserrat" w:eastAsia="Montserrat" w:hAnsi="Montserrat" w:cs="Montserrat"/>
+          <w:color w:val="000000" w:themeColor="text1"/>
+        </w:rPr>
+      </w:pPr>
+    </w:p>
+    <w:p>
+      <w:pPr>
+        <w:tabs>
+          <w:tab w:val="num" w:pos="720"/>
+        </w:tabs>
+        <w:spacing w:beforeAutospacing="1" w:afterAutospacing="1" w:line="240" w:lineRule="auto"/>
+        <w:ind w:firstLine="360"/>
+        <w:rPr>
+          <w:rFonts w:ascii="Montserrat" w:eastAsia="Montserrat" w:hAnsi="Montserrat" w:cs="Montserrat"/>
+          <w:color w:val="000000" w:themeColor="text1"/>
+        </w:rPr>
+      </w:pPr>
+    </w:p>
+    <w:p>
+      <w:pPr>
+        <w:tabs>
+          <w:tab w:val="num" w:pos="720"/>
+        </w:tabs>
+        <w:spacing w:beforeAutospacing="1" w:afterAutospacing="1" w:line="240" w:lineRule="auto"/>
+        <w:ind w:firstLine="360"/>
+        <w:rPr>
+          <w:rFonts w:ascii="Montserrat" w:eastAsia="Montserrat" w:hAnsi="Montserrat" w:cs="Montserrat"/>
+          <w:color w:val="000000" w:themeColor="text1"/>
+        </w:rPr>
+      </w:pPr>
+    </w:p>
+    <w:p>
+      <w:pPr>
+        <w:tabs>
+          <w:tab w:val="num" w:pos="720"/>
+        </w:tabs>
+        <w:spacing w:beforeAutospacing="1" w:afterAutospacing="1" w:line="240" w:lineRule="auto"/>
+        <w:ind w:firstLine="360"/>
+        <w:rPr>
+          <w:rFonts w:ascii="Montserrat" w:eastAsia="Montserrat" w:hAnsi="Montserrat" w:cs="Montserrat"/>
+          <w:color w:val="000000" w:themeColor="text1"/>
+        </w:rPr>
+      </w:pPr>
+    </w:p>
+    <w:p>
+      <w:pPr>
+        <w:tabs>
+          <w:tab w:val="num" w:pos="720"/>
+        </w:tabs>
+        <w:spacing w:beforeAutospacing="1" w:afterAutospacing="1" w:line="240" w:lineRule="auto"/>
+        <w:ind w:firstLine="360"/>
+        <w:rPr>
+          <w:rFonts w:ascii="Montserrat" w:eastAsia="Montserrat" w:hAnsi="Montserrat" w:cs="Montserrat"/>
+          <w:color w:val="000000" w:themeColor="text1"/>
+        </w:rPr>
+      </w:pPr>
+    </w:p>
+    <w:p>
+      <w:pPr>
+        <w:tabs>
+          <w:tab w:val="num" w:pos="720"/>
+        </w:tabs>
+        <w:spacing w:beforeAutospacing="1" w:afterAutospacing="1" w:line="240" w:lineRule="auto"/>
+        <w:ind w:firstLine="360"/>
+        <w:rPr>
+          <w:rFonts w:ascii="Montserrat" w:eastAsia="Montserrat" w:hAnsi="Montserrat" w:cs="Montserrat"/>
+          <w:b/>
+          <w:bCs/>
+          <w:color w:val="000000" w:themeColor="text1"/>
+          <w:sz w:val="24"/>
+        </w:rPr>
+      </w:pPr>
+    </w:p>
+    <w:p>
+      <w:pPr>
+        <w:spacing w:beforeAutospacing="1" w:afterAutospacing="1" w:line="240" w:lineRule="auto"/>
+        <w:ind w:firstLine="360"/>
+        <w:rPr>
+          <w:rFonts w:ascii="Montserrat" w:eastAsia="Montserrat" w:hAnsi="Montserrat" w:cs="Montserrat"/>
           <w:b/>
           <w:bCs/>
           <w:color w:val="000000" w:themeColor="text1"/>
@@ -1343,6 +1489,7 @@
           <w:sz w:val="24"/>
           <w:u w:val="single"/>
         </w:rPr>
+        <w:lastRenderedPageBreak/>
         <w:t>2. Tratamento e Padronização de Dados</w:t>
       </w:r>
       <w:r>
@@ -1541,16 +1688,7 @@
           <w:color w:val="000000" w:themeColor="text1"/>
           <w:sz w:val="24"/>
         </w:rPr>
-        <w:t xml:space="preserve">) para extrair os valores de graus, minutos, segundos e a direção (N, S, W, E) de uma string de coordenadas, como 8° 20' 55'' S. Em seguida, a função dms_para_dd converte esses valores </w:t>
-      </w:r>
-      <w:r>
-        <w:rPr>
-          <w:rFonts w:ascii="Montserrat" w:eastAsia="Montserrat" w:hAnsi="Montserrat" w:cs="Montserrat"/>
-          <w:color w:val="000000" w:themeColor="text1"/>
-          <w:sz w:val="24"/>
-        </w:rPr>
-        <w:lastRenderedPageBreak/>
-        <w:t>para o formato de graus decimais, que é mais fácil de ser usado para cálculos geográficos.</w:t>
+        <w:t>) para extrair os valores de graus, minutos, segundos e a direção (N, S, W, E) de uma string de coordenadas, como 8° 20' 55'' S. Em seguida, a função dms_para_dd converte esses valores para o formato de graus decimais, que é mais fácil de ser usado para cálculos geográficos.</w:t>
       </w:r>
     </w:p>
     <w:p>
@@ -2143,6 +2281,7 @@
       <w:pPr>
         <w:spacing w:beforeAutospacing="1" w:afterAutospacing="1" w:line="240" w:lineRule="auto"/>
         <w:ind w:firstLine="360"/>
+        <w:jc w:val="center"/>
         <w:rPr>
           <w:rFonts w:ascii="Montserrat" w:eastAsia="Montserrat" w:hAnsi="Montserrat" w:cs="Montserrat"/>
           <w:b/>
@@ -2152,12 +2291,7 @@
           <w:u w:val="single"/>
         </w:rPr>
       </w:pPr>
-    </w:p>
-    <w:p>
-      <w:pPr>
-        <w:spacing w:beforeAutospacing="1" w:afterAutospacing="1" w:line="240" w:lineRule="auto"/>
-        <w:ind w:firstLine="360"/>
-        <w:jc w:val="center"/>
+      <w:r>
         <w:rPr>
           <w:rFonts w:ascii="Montserrat" w:eastAsia="Montserrat" w:hAnsi="Montserrat" w:cs="Montserrat"/>
           <w:b/>
@@ -2166,16 +2300,7 @@
           <w:sz w:val="24"/>
           <w:u w:val="single"/>
         </w:rPr>
-      </w:pPr>
-      <w:r>
-        <w:rPr>
-          <w:rFonts w:ascii="Montserrat" w:eastAsia="Montserrat" w:hAnsi="Montserrat" w:cs="Montserrat"/>
-          <w:b/>
-          <w:bCs/>
-          <w:color w:val="000000" w:themeColor="text1"/>
-          <w:sz w:val="24"/>
-          <w:u w:val="single"/>
-        </w:rPr>
+        <w:lastRenderedPageBreak/>
         <w:t>Particionamento</w:t>
       </w:r>
     </w:p>
@@ -2410,7 +2535,6 @@
           <w:sz w:val="24"/>
           <w:u w:val="single"/>
         </w:rPr>
-        <w:lastRenderedPageBreak/>
         <w:t>Armazenamento</w:t>
       </w:r>
     </w:p>
@@ -2922,7 +3046,6 @@
     </w:p>
     <w:p>
       <w:pPr>
-        <w:pStyle w:val="PargrafodaLista"/>
         <w:spacing w:beforeAutospacing="1" w:afterAutospacing="1" w:line="240" w:lineRule="auto"/>
         <w:rPr>
           <w:rFonts w:ascii="Montserrat" w:eastAsia="Montserrat" w:hAnsi="Montserrat" w:cs="Montserrat"/>
@@ -2936,6 +3059,1582 @@
     </w:p>
     <w:p>
       <w:pPr>
+        <w:spacing w:beforeAutospacing="1" w:afterAutospacing="1" w:line="240" w:lineRule="auto"/>
+        <w:ind w:firstLine="360"/>
+        <w:jc w:val="center"/>
+        <w:rPr>
+          <w:rFonts w:ascii="Montserrat" w:eastAsia="Montserrat" w:hAnsi="Montserrat" w:cs="Montserrat"/>
+          <w:b/>
+          <w:bCs/>
+          <w:color w:val="000000" w:themeColor="text1"/>
+          <w:sz w:val="24"/>
+          <w:u w:val="single"/>
+        </w:rPr>
+      </w:pPr>
+      <w:r>
+        <w:rPr>
+          <w:rFonts w:ascii="Montserrat" w:eastAsia="Montserrat" w:hAnsi="Montserrat" w:cs="Montserrat"/>
+          <w:b/>
+          <w:bCs/>
+          <w:color w:val="000000" w:themeColor="text1"/>
+          <w:sz w:val="24"/>
+          <w:u w:val="single"/>
+        </w:rPr>
+        <w:lastRenderedPageBreak/>
+        <w:t>Arquitetura de Solução</w:t>
+      </w:r>
+    </w:p>
+    <w:p>
+      <w:pPr>
+        <w:spacing w:beforeAutospacing="1" w:afterAutospacing="1" w:line="240" w:lineRule="auto"/>
+        <w:ind w:firstLine="360"/>
+        <w:jc w:val="center"/>
+        <w:rPr>
+          <w:rFonts w:ascii="Montserrat" w:eastAsia="Montserrat" w:hAnsi="Montserrat" w:cs="Montserrat"/>
+          <w:b/>
+          <w:bCs/>
+          <w:color w:val="000000" w:themeColor="text1"/>
+          <w:sz w:val="24"/>
+          <w:u w:val="single"/>
+        </w:rPr>
+      </w:pPr>
+      <w:r>
+        <w:rPr>
+          <w:rFonts w:ascii="Montserrat" w:eastAsia="Montserrat" w:hAnsi="Montserrat" w:cs="Montserrat"/>
+          <w:b/>
+          <w:bCs/>
+          <w:color w:val="000000" w:themeColor="text1"/>
+          <w:sz w:val="24"/>
+          <w:u w:val="single"/>
+        </w:rPr>
+        <w:drawing>
+          <wp:inline distT="0" distB="0" distL="0" distR="0" wp14:anchorId="4A364D61" wp14:editId="479FDB1C">
+            <wp:extent cx="6108065" cy="2744470"/>
+            <wp:effectExtent l="0" t="0" r="6985" b="2540"/>
+            <wp:docPr id="1831776337" name="Imagem 1" descr="Diagrama&#10;&#10;O conteúdo gerado por IA pode estar incorreto."/>
+            <wp:cNvGraphicFramePr>
+              <a:graphicFrameLocks xmlns:a="http://schemas.openxmlformats.org/drawingml/2006/main" noChangeAspect="1"/>
+            </wp:cNvGraphicFramePr>
+            <a:graphic xmlns:a="http://schemas.openxmlformats.org/drawingml/2006/main">
+              <a:graphicData uri="http://schemas.openxmlformats.org/drawingml/2006/picture">
+                <pic:pic xmlns:pic="http://schemas.openxmlformats.org/drawingml/2006/picture">
+                  <pic:nvPicPr>
+                    <pic:cNvPr id="1831776337" name="Imagem 1" descr="Diagrama&#10;&#10;O conteúdo gerado por IA pode estar incorreto."/>
+                    <pic:cNvPicPr/>
+                  </pic:nvPicPr>
+                  <pic:blipFill>
+                    <a:blip r:embed="rId10"/>
+                    <a:stretch>
+                      <a:fillRect/>
+                    </a:stretch>
+                  </pic:blipFill>
+                  <pic:spPr>
+                    <a:xfrm>
+                      <a:off x="0" y="0"/>
+                      <a:ext cx="6108065" cy="2744470"/>
+                    </a:xfrm>
+                    <a:prstGeom prst="rect">
+                      <a:avLst/>
+                    </a:prstGeom>
+                  </pic:spPr>
+                </pic:pic>
+              </a:graphicData>
+            </a:graphic>
+          </wp:inline>
+        </w:drawing>
+      </w:r>
+    </w:p>
+    <w:p>
+      <w:pPr>
+        <w:spacing w:beforeAutospacing="1" w:afterAutospacing="1" w:line="240" w:lineRule="auto"/>
+        <w:ind w:firstLine="360"/>
+        <w:jc w:val="center"/>
+        <w:rPr>
+          <w:rFonts w:ascii="Montserrat" w:eastAsia="Montserrat" w:hAnsi="Montserrat" w:cs="Montserrat"/>
+          <w:b/>
+          <w:bCs/>
+          <w:color w:val="000000" w:themeColor="text1"/>
+          <w:sz w:val="24"/>
+          <w:u w:val="single"/>
+        </w:rPr>
+      </w:pPr>
+    </w:p>
+    <w:p>
+      <w:pPr>
+        <w:spacing w:beforeAutospacing="1" w:afterAutospacing="1" w:line="240" w:lineRule="auto"/>
+        <w:ind w:firstLine="360"/>
+        <w:jc w:val="center"/>
+        <w:rPr>
+          <w:rFonts w:ascii="Montserrat" w:eastAsia="Montserrat" w:hAnsi="Montserrat" w:cs="Montserrat"/>
+          <w:b/>
+          <w:bCs/>
+          <w:color w:val="000000" w:themeColor="text1"/>
+          <w:sz w:val="24"/>
+          <w:u w:val="single"/>
+        </w:rPr>
+      </w:pPr>
+    </w:p>
+    <w:p>
+      <w:pPr>
+        <w:spacing w:beforeAutospacing="1" w:afterAutospacing="1" w:line="240" w:lineRule="auto"/>
+        <w:ind w:firstLine="360"/>
+        <w:jc w:val="center"/>
+        <w:rPr>
+          <w:rFonts w:ascii="Montserrat" w:eastAsia="Montserrat" w:hAnsi="Montserrat" w:cs="Montserrat"/>
+          <w:b/>
+          <w:bCs/>
+          <w:color w:val="000000" w:themeColor="text1"/>
+          <w:sz w:val="24"/>
+          <w:u w:val="single"/>
+        </w:rPr>
+      </w:pPr>
+      <w:r>
+        <w:rPr>
+          <w:rFonts w:ascii="Montserrat" w:eastAsia="Montserrat" w:hAnsi="Montserrat" w:cs="Montserrat"/>
+          <w:b/>
+          <w:bCs/>
+          <w:color w:val="000000" w:themeColor="text1"/>
+          <w:sz w:val="24"/>
+          <w:u w:val="single"/>
+        </w:rPr>
+        <w:t>Refinamento de Dados</w:t>
+      </w:r>
+    </w:p>
+    <w:p>
+      <w:pPr>
+        <w:spacing w:beforeAutospacing="1" w:afterAutospacing="1" w:line="240" w:lineRule="auto"/>
+        <w:ind w:firstLine="360"/>
+        <w:rPr>
+          <w:rFonts w:ascii="Montserrat" w:eastAsia="Montserrat" w:hAnsi="Montserrat" w:cs="Montserrat"/>
+          <w:color w:val="000000" w:themeColor="text1"/>
+          <w:sz w:val="24"/>
+        </w:rPr>
+      </w:pPr>
+      <w:r>
+        <w:rPr>
+          <w:rFonts w:ascii="Montserrat" w:eastAsia="Montserrat" w:hAnsi="Montserrat" w:cs="Montserrat"/>
+          <w:color w:val="000000" w:themeColor="text1"/>
+          <w:sz w:val="24"/>
+        </w:rPr>
+        <w:t>Durante a segunda parte da atividade</w:t>
+      </w:r>
+      <w:r>
+        <w:rPr>
+          <w:rFonts w:ascii="Montserrat" w:eastAsia="Montserrat" w:hAnsi="Montserrat" w:cs="Montserrat"/>
+          <w:color w:val="000000" w:themeColor="text1"/>
+          <w:sz w:val="24"/>
+        </w:rPr>
+        <w:t xml:space="preserve"> </w:t>
+      </w:r>
+      <w:r>
+        <w:rPr>
+          <w:rFonts w:ascii="Montserrat" w:eastAsia="Montserrat" w:hAnsi="Montserrat" w:cs="Montserrat"/>
+          <w:color w:val="000000" w:themeColor="text1"/>
+          <w:sz w:val="24"/>
+        </w:rPr>
+        <w:t>f</w:t>
+      </w:r>
+      <w:r>
+        <w:rPr>
+          <w:rFonts w:ascii="Montserrat" w:eastAsia="Montserrat" w:hAnsi="Montserrat" w:cs="Montserrat"/>
+          <w:color w:val="000000" w:themeColor="text1"/>
+          <w:sz w:val="24"/>
+        </w:rPr>
+        <w:t>oi definido que a an</w:t>
+      </w:r>
+      <w:r>
+        <w:rPr>
+          <w:rFonts w:ascii="Montserrat" w:eastAsia="Montserrat" w:hAnsi="Montserrat" w:cs="Montserrat"/>
+          <w:color w:val="000000" w:themeColor="text1"/>
+          <w:sz w:val="24"/>
+        </w:rPr>
+        <w:t>á</w:t>
+      </w:r>
+      <w:r>
+        <w:rPr>
+          <w:rFonts w:ascii="Montserrat" w:eastAsia="Montserrat" w:hAnsi="Montserrat" w:cs="Montserrat"/>
+          <w:color w:val="000000" w:themeColor="text1"/>
+          <w:sz w:val="24"/>
+        </w:rPr>
+        <w:t xml:space="preserve">lise de dados terá foco em auxiliar a </w:t>
+      </w:r>
+      <w:r>
+        <w:rPr>
+          <w:rFonts w:ascii="Montserrat" w:eastAsia="Montserrat" w:hAnsi="Montserrat" w:cs="Montserrat"/>
+          <w:color w:val="000000" w:themeColor="text1"/>
+          <w:sz w:val="24"/>
+        </w:rPr>
+        <w:t xml:space="preserve">companhia </w:t>
+      </w:r>
+      <w:r>
+        <w:rPr>
+          <w:rFonts w:ascii="Montserrat" w:eastAsia="Montserrat" w:hAnsi="Montserrat" w:cs="Montserrat"/>
+          <w:color w:val="000000" w:themeColor="text1"/>
+          <w:sz w:val="24"/>
+        </w:rPr>
+        <w:t>a</w:t>
+      </w:r>
+      <w:r>
+        <w:rPr>
+          <w:rFonts w:ascii="Montserrat" w:eastAsia="Montserrat" w:hAnsi="Montserrat" w:cs="Montserrat"/>
+          <w:color w:val="000000" w:themeColor="text1"/>
+          <w:sz w:val="24"/>
+        </w:rPr>
+        <w:t>é</w:t>
+      </w:r>
+      <w:r>
+        <w:rPr>
+          <w:rFonts w:ascii="Montserrat" w:eastAsia="Montserrat" w:hAnsi="Montserrat" w:cs="Montserrat"/>
+          <w:color w:val="000000" w:themeColor="text1"/>
+          <w:sz w:val="24"/>
+        </w:rPr>
+        <w:t xml:space="preserve">rea </w:t>
+      </w:r>
+      <w:r>
+        <w:rPr>
+          <w:rFonts w:ascii="Montserrat" w:eastAsia="Montserrat" w:hAnsi="Montserrat" w:cs="Montserrat"/>
+          <w:b/>
+          <w:bCs/>
+          <w:color w:val="000000" w:themeColor="text1"/>
+          <w:sz w:val="24"/>
+        </w:rPr>
+        <w:t>LATAM AIRLINES BRASIL</w:t>
+      </w:r>
+      <w:r>
+        <w:rPr>
+          <w:rFonts w:ascii="Montserrat" w:eastAsia="Montserrat" w:hAnsi="Montserrat" w:cs="Montserrat"/>
+          <w:color w:val="000000" w:themeColor="text1"/>
+          <w:sz w:val="24"/>
+        </w:rPr>
+        <w:t>.</w:t>
+      </w:r>
+      <w:r>
+        <w:rPr>
+          <w:rFonts w:ascii="Montserrat" w:eastAsia="Montserrat" w:hAnsi="Montserrat" w:cs="Montserrat"/>
+          <w:color w:val="000000" w:themeColor="text1"/>
+          <w:sz w:val="24"/>
+        </w:rPr>
+        <w:t xml:space="preserve"> Com o objetivo de preparar os dados para a criação de gráficos f</w:t>
+      </w:r>
+      <w:r>
+        <w:rPr>
+          <w:rFonts w:ascii="Montserrat" w:eastAsia="Montserrat" w:hAnsi="Montserrat" w:cs="Montserrat"/>
+          <w:color w:val="000000" w:themeColor="text1"/>
+          <w:sz w:val="24"/>
+        </w:rPr>
+        <w:t xml:space="preserve">oram feitos novos tratamentos nos dados para o envio para o bucket </w:t>
+      </w:r>
+      <w:r>
+        <w:rPr>
+          <w:rFonts w:ascii="Montserrat" w:eastAsia="Montserrat" w:hAnsi="Montserrat" w:cs="Montserrat"/>
+          <w:b/>
+          <w:bCs/>
+          <w:color w:val="000000" w:themeColor="text1"/>
+          <w:sz w:val="24"/>
+        </w:rPr>
+        <w:t>refined</w:t>
+      </w:r>
+      <w:r>
+        <w:rPr>
+          <w:rFonts w:ascii="Montserrat" w:eastAsia="Montserrat" w:hAnsi="Montserrat" w:cs="Montserrat"/>
+          <w:color w:val="000000" w:themeColor="text1"/>
+          <w:sz w:val="24"/>
+        </w:rPr>
+        <w:t xml:space="preserve">, foram adicionadas as colunas </w:t>
+      </w:r>
+      <w:r>
+        <w:rPr>
+          <w:rFonts w:ascii="Montserrat" w:eastAsia="Montserrat" w:hAnsi="Montserrat" w:cs="Montserrat"/>
+          <w:b/>
+          <w:bCs/>
+          <w:color w:val="000000" w:themeColor="text1"/>
+          <w:sz w:val="24"/>
+        </w:rPr>
+        <w:t>cluster</w:t>
+      </w:r>
+      <w:r>
+        <w:rPr>
+          <w:rFonts w:ascii="Montserrat" w:eastAsia="Montserrat" w:hAnsi="Montserrat" w:cs="Montserrat"/>
+          <w:color w:val="000000" w:themeColor="text1"/>
+          <w:sz w:val="24"/>
+        </w:rPr>
+        <w:t>_</w:t>
+      </w:r>
+      <w:r>
+        <w:rPr>
+          <w:rFonts w:ascii="Montserrat" w:eastAsia="Montserrat" w:hAnsi="Montserrat" w:cs="Montserrat"/>
+          <w:b/>
+          <w:bCs/>
+          <w:color w:val="000000" w:themeColor="text1"/>
+          <w:sz w:val="24"/>
+        </w:rPr>
+        <w:t>hora</w:t>
+      </w:r>
+      <w:r>
+        <w:rPr>
+          <w:rFonts w:ascii="Montserrat" w:eastAsia="Montserrat" w:hAnsi="Montserrat" w:cs="Montserrat"/>
+          <w:color w:val="000000" w:themeColor="text1"/>
+          <w:sz w:val="24"/>
+        </w:rPr>
+        <w:t xml:space="preserve"> e os arquivos foram filtrados pela cidade e estado de </w:t>
+      </w:r>
+      <w:r>
+        <w:rPr>
+          <w:rFonts w:ascii="Montserrat" w:eastAsia="Montserrat" w:hAnsi="Montserrat" w:cs="Montserrat"/>
+          <w:b/>
+          <w:bCs/>
+          <w:color w:val="000000" w:themeColor="text1"/>
+          <w:sz w:val="24"/>
+        </w:rPr>
+        <w:t>São Paulo</w:t>
+      </w:r>
+      <w:r>
+        <w:rPr>
+          <w:rFonts w:ascii="Montserrat" w:eastAsia="Montserrat" w:hAnsi="Montserrat" w:cs="Montserrat"/>
+          <w:color w:val="000000" w:themeColor="text1"/>
+          <w:sz w:val="24"/>
+        </w:rPr>
+        <w:t xml:space="preserve"> para a cidade e estado do </w:t>
+      </w:r>
+      <w:r>
+        <w:rPr>
+          <w:rFonts w:ascii="Montserrat" w:eastAsia="Montserrat" w:hAnsi="Montserrat" w:cs="Montserrat"/>
+          <w:b/>
+          <w:bCs/>
+          <w:color w:val="000000" w:themeColor="text1"/>
+          <w:sz w:val="24"/>
+        </w:rPr>
+        <w:t>Rio</w:t>
+      </w:r>
+      <w:r>
+        <w:rPr>
+          <w:rFonts w:ascii="Montserrat" w:eastAsia="Montserrat" w:hAnsi="Montserrat" w:cs="Montserrat"/>
+          <w:color w:val="000000" w:themeColor="text1"/>
+          <w:sz w:val="24"/>
+        </w:rPr>
+        <w:t xml:space="preserve"> </w:t>
+      </w:r>
+      <w:r>
+        <w:rPr>
+          <w:rFonts w:ascii="Montserrat" w:eastAsia="Montserrat" w:hAnsi="Montserrat" w:cs="Montserrat"/>
+          <w:b/>
+          <w:bCs/>
+          <w:color w:val="000000" w:themeColor="text1"/>
+          <w:sz w:val="24"/>
+        </w:rPr>
+        <w:t>de</w:t>
+      </w:r>
+      <w:r>
+        <w:rPr>
+          <w:rFonts w:ascii="Montserrat" w:eastAsia="Montserrat" w:hAnsi="Montserrat" w:cs="Montserrat"/>
+          <w:color w:val="000000" w:themeColor="text1"/>
+          <w:sz w:val="24"/>
+        </w:rPr>
+        <w:t xml:space="preserve"> </w:t>
+      </w:r>
+      <w:r>
+        <w:rPr>
+          <w:rFonts w:ascii="Montserrat" w:eastAsia="Montserrat" w:hAnsi="Montserrat" w:cs="Montserrat"/>
+          <w:b/>
+          <w:bCs/>
+          <w:color w:val="000000" w:themeColor="text1"/>
+          <w:sz w:val="24"/>
+        </w:rPr>
+        <w:t>Janeiro</w:t>
+      </w:r>
+      <w:r>
+        <w:rPr>
+          <w:rFonts w:ascii="Montserrat" w:eastAsia="Montserrat" w:hAnsi="Montserrat" w:cs="Montserrat"/>
+          <w:color w:val="000000" w:themeColor="text1"/>
+          <w:sz w:val="24"/>
+        </w:rPr>
+        <w:t xml:space="preserve">, foi feita a junção do dataset de aeroportos </w:t>
+      </w:r>
+      <w:r>
+        <w:rPr>
+          <w:rFonts w:ascii="Montserrat" w:eastAsia="Montserrat" w:hAnsi="Montserrat" w:cs="Montserrat"/>
+          <w:color w:val="000000" w:themeColor="text1"/>
+          <w:sz w:val="24"/>
+        </w:rPr>
+        <w:t xml:space="preserve">com o dataset de voos, </w:t>
+      </w:r>
+      <w:r>
+        <w:rPr>
+          <w:rFonts w:ascii="Montserrat" w:eastAsia="Montserrat" w:hAnsi="Montserrat" w:cs="Montserrat"/>
+          <w:color w:val="000000" w:themeColor="text1"/>
+          <w:sz w:val="24"/>
+        </w:rPr>
+        <w:t xml:space="preserve">alterando a modelagem para </w:t>
+      </w:r>
+      <w:r>
+        <w:rPr>
+          <w:rFonts w:ascii="Montserrat" w:eastAsia="Montserrat" w:hAnsi="Montserrat" w:cs="Montserrat"/>
+          <w:b/>
+          <w:bCs/>
+          <w:color w:val="000000" w:themeColor="text1"/>
+          <w:sz w:val="24"/>
+        </w:rPr>
+        <w:t>Flattened</w:t>
+      </w:r>
+      <w:r>
+        <w:rPr>
+          <w:rFonts w:ascii="Montserrat" w:eastAsia="Montserrat" w:hAnsi="Montserrat" w:cs="Montserrat"/>
+          <w:color w:val="000000" w:themeColor="text1"/>
+          <w:sz w:val="24"/>
+        </w:rPr>
+        <w:t xml:space="preserve"> adicionando dados de </w:t>
+      </w:r>
+      <w:r>
+        <w:rPr>
+          <w:rFonts w:ascii="Montserrat" w:eastAsia="Montserrat" w:hAnsi="Montserrat" w:cs="Montserrat"/>
+          <w:color w:val="000000" w:themeColor="text1"/>
+          <w:sz w:val="24"/>
+        </w:rPr>
+        <w:t>cidade, estado, latitude e  longitude dos aeroportos</w:t>
+      </w:r>
+      <w:r>
+        <w:rPr>
+          <w:rFonts w:ascii="Montserrat" w:eastAsia="Montserrat" w:hAnsi="Montserrat" w:cs="Montserrat"/>
+          <w:color w:val="000000" w:themeColor="text1"/>
+          <w:sz w:val="24"/>
+        </w:rPr>
+        <w:t xml:space="preserve">. Além da criação de tabelas sumarizadas para </w:t>
+      </w:r>
+      <w:r>
+        <w:rPr>
+          <w:rFonts w:ascii="Montserrat" w:eastAsia="Montserrat" w:hAnsi="Montserrat" w:cs="Montserrat"/>
+          <w:color w:val="000000" w:themeColor="text1"/>
+          <w:sz w:val="24"/>
+        </w:rPr>
+        <w:t xml:space="preserve">auxiliar o </w:t>
+      </w:r>
+      <w:r>
+        <w:rPr>
+          <w:rFonts w:ascii="Montserrat" w:eastAsia="Montserrat" w:hAnsi="Montserrat" w:cs="Montserrat"/>
+          <w:b/>
+          <w:bCs/>
+          <w:color w:val="000000" w:themeColor="text1"/>
+          <w:sz w:val="24"/>
+        </w:rPr>
+        <w:t>Grafana</w:t>
+      </w:r>
+      <w:r>
+        <w:rPr>
+          <w:rFonts w:ascii="Montserrat" w:eastAsia="Montserrat" w:hAnsi="Montserrat" w:cs="Montserrat"/>
+          <w:color w:val="000000" w:themeColor="text1"/>
+          <w:sz w:val="24"/>
+        </w:rPr>
+        <w:t xml:space="preserve"> na criação de gráficos. Todos os resultados estão disponíveis no arquivo zip enviado e no github</w:t>
+      </w:r>
+      <w:r>
+        <w:rPr>
+          <w:rFonts w:ascii="Montserrat" w:eastAsia="Montserrat" w:hAnsi="Montserrat" w:cs="Montserrat"/>
+          <w:color w:val="000000" w:themeColor="text1"/>
+          <w:sz w:val="24"/>
+        </w:rPr>
+        <w:t xml:space="preserve">, o arquivo usado para essa finalidade foi o </w:t>
+      </w:r>
+      <w:r>
+        <w:rPr>
+          <w:rFonts w:ascii="Montserrat" w:eastAsia="Montserrat" w:hAnsi="Montserrat" w:cs="Montserrat"/>
+          <w:b/>
+          <w:bCs/>
+          <w:color w:val="000000" w:themeColor="text1"/>
+          <w:sz w:val="24"/>
+        </w:rPr>
+        <w:t>03</w:t>
+      </w:r>
+      <w:r>
+        <w:rPr>
+          <w:rFonts w:ascii="Montserrat" w:eastAsia="Montserrat" w:hAnsi="Montserrat" w:cs="Montserrat"/>
+          <w:b/>
+          <w:bCs/>
+          <w:color w:val="000000" w:themeColor="text1"/>
+          <w:sz w:val="24"/>
+        </w:rPr>
+        <w:t>_</w:t>
+      </w:r>
+      <w:r>
+        <w:rPr>
+          <w:rFonts w:ascii="Montserrat" w:eastAsia="Montserrat" w:hAnsi="Montserrat" w:cs="Montserrat"/>
+          <w:b/>
+          <w:bCs/>
+          <w:color w:val="000000" w:themeColor="text1"/>
+          <w:sz w:val="24"/>
+        </w:rPr>
+        <w:t>refined.py</w:t>
+      </w:r>
+      <w:r>
+        <w:rPr>
+          <w:rFonts w:ascii="Montserrat" w:eastAsia="Montserrat" w:hAnsi="Montserrat" w:cs="Montserrat"/>
+          <w:color w:val="000000" w:themeColor="text1"/>
+          <w:sz w:val="24"/>
+        </w:rPr>
+        <w:t>.</w:t>
+      </w:r>
+    </w:p>
+    <w:p>
+      <w:pPr>
+        <w:spacing w:beforeAutospacing="1" w:afterAutospacing="1" w:line="240" w:lineRule="auto"/>
+        <w:ind w:firstLine="360"/>
+        <w:jc w:val="center"/>
+        <w:rPr>
+          <w:rFonts w:ascii="Montserrat" w:eastAsia="Montserrat" w:hAnsi="Montserrat" w:cs="Montserrat"/>
+          <w:b/>
+          <w:bCs/>
+          <w:color w:val="000000" w:themeColor="text1"/>
+          <w:sz w:val="24"/>
+          <w:u w:val="single"/>
+        </w:rPr>
+      </w:pPr>
+    </w:p>
+    <w:p>
+      <w:pPr>
+        <w:spacing w:beforeAutospacing="1" w:afterAutospacing="1" w:line="240" w:lineRule="auto"/>
+        <w:ind w:firstLine="360"/>
+        <w:jc w:val="center"/>
+        <w:rPr>
+          <w:rFonts w:ascii="Montserrat" w:eastAsia="Montserrat" w:hAnsi="Montserrat" w:cs="Montserrat"/>
+          <w:b/>
+          <w:bCs/>
+          <w:color w:val="000000" w:themeColor="text1"/>
+          <w:sz w:val="24"/>
+          <w:u w:val="single"/>
+        </w:rPr>
+      </w:pPr>
+    </w:p>
+    <w:p>
+      <w:pPr>
+        <w:spacing w:beforeAutospacing="1" w:afterAutospacing="1" w:line="240" w:lineRule="auto"/>
+        <w:ind w:firstLine="360"/>
+        <w:jc w:val="center"/>
+        <w:rPr>
+          <w:rFonts w:ascii="Montserrat" w:eastAsia="Montserrat" w:hAnsi="Montserrat" w:cs="Montserrat"/>
+          <w:b/>
+          <w:bCs/>
+          <w:color w:val="000000" w:themeColor="text1"/>
+          <w:sz w:val="24"/>
+          <w:u w:val="single"/>
+        </w:rPr>
+      </w:pPr>
+      <w:r>
+        <w:rPr>
+          <w:rFonts w:ascii="Montserrat" w:eastAsia="Montserrat" w:hAnsi="Montserrat" w:cs="Montserrat"/>
+          <w:b/>
+          <w:bCs/>
+          <w:color w:val="000000" w:themeColor="text1"/>
+          <w:sz w:val="24"/>
+          <w:u w:val="single"/>
+        </w:rPr>
+        <w:t>Análise exploratória</w:t>
+      </w:r>
+    </w:p>
+    <w:p>
+      <w:pPr>
+        <w:spacing w:beforeAutospacing="1" w:afterAutospacing="1" w:line="240" w:lineRule="auto"/>
+        <w:ind w:firstLine="360"/>
+        <w:rPr>
+          <w:rFonts w:ascii="Montserrat" w:eastAsia="Montserrat" w:hAnsi="Montserrat" w:cs="Montserrat"/>
+          <w:color w:val="000000" w:themeColor="text1"/>
+          <w:sz w:val="24"/>
+        </w:rPr>
+      </w:pPr>
+      <w:r>
+        <w:rPr>
+          <w:rFonts w:ascii="Montserrat" w:eastAsia="Montserrat" w:hAnsi="Montserrat" w:cs="Montserrat"/>
+          <w:color w:val="000000" w:themeColor="text1"/>
+          <w:sz w:val="24"/>
+        </w:rPr>
+        <w:t>No arquivo</w:t>
+      </w:r>
+      <w:r>
+        <w:rPr>
+          <w:rFonts w:ascii="Montserrat" w:eastAsia="Montserrat" w:hAnsi="Montserrat" w:cs="Montserrat"/>
+          <w:color w:val="000000" w:themeColor="text1"/>
+          <w:sz w:val="24"/>
+        </w:rPr>
+        <w:t xml:space="preserve"> </w:t>
+      </w:r>
+      <w:r>
+        <w:rPr>
+          <w:rFonts w:ascii="Montserrat" w:eastAsia="Montserrat" w:hAnsi="Montserrat" w:cs="Montserrat"/>
+          <w:b/>
+          <w:bCs/>
+          <w:color w:val="000000" w:themeColor="text1"/>
+          <w:sz w:val="24"/>
+        </w:rPr>
+        <w:t>04_</w:t>
+      </w:r>
+      <w:proofErr w:type="gramStart"/>
+      <w:r>
+        <w:rPr>
+          <w:rFonts w:ascii="Montserrat" w:eastAsia="Montserrat" w:hAnsi="Montserrat" w:cs="Montserrat"/>
+          <w:b/>
+          <w:bCs/>
+          <w:color w:val="000000" w:themeColor="text1"/>
+          <w:sz w:val="24"/>
+        </w:rPr>
+        <w:t>analise</w:t>
+      </w:r>
+      <w:proofErr w:type="gramEnd"/>
+      <w:r>
+        <w:rPr>
+          <w:rFonts w:ascii="Montserrat" w:eastAsia="Montserrat" w:hAnsi="Montserrat" w:cs="Montserrat"/>
+          <w:b/>
+          <w:bCs/>
+          <w:color w:val="000000" w:themeColor="text1"/>
+          <w:sz w:val="24"/>
+        </w:rPr>
+        <w:t>_</w:t>
+      </w:r>
+      <w:proofErr w:type="gramStart"/>
+      <w:r>
+        <w:rPr>
+          <w:rFonts w:ascii="Montserrat" w:eastAsia="Montserrat" w:hAnsi="Montserrat" w:cs="Montserrat"/>
+          <w:b/>
+          <w:bCs/>
+          <w:color w:val="000000" w:themeColor="text1"/>
+          <w:sz w:val="24"/>
+        </w:rPr>
+        <w:t>exploratoria</w:t>
+      </w:r>
+      <w:r>
+        <w:rPr>
+          <w:rFonts w:ascii="Montserrat" w:eastAsia="Montserrat" w:hAnsi="Montserrat" w:cs="Montserrat"/>
+          <w:b/>
+          <w:bCs/>
+          <w:color w:val="000000" w:themeColor="text1"/>
+          <w:sz w:val="24"/>
+        </w:rPr>
+        <w:t>.ipynb</w:t>
+      </w:r>
+      <w:proofErr w:type="gramEnd"/>
+      <w:r>
+        <w:rPr>
+          <w:rFonts w:ascii="Montserrat" w:eastAsia="Montserrat" w:hAnsi="Montserrat" w:cs="Montserrat"/>
+          <w:color w:val="000000" w:themeColor="text1"/>
+          <w:sz w:val="24"/>
+        </w:rPr>
+        <w:t xml:space="preserve"> foi feita uma análise exploratória com o intuito de </w:t>
+      </w:r>
+      <w:r>
+        <w:rPr>
+          <w:rFonts w:ascii="Montserrat" w:eastAsia="Montserrat" w:hAnsi="Montserrat" w:cs="Montserrat"/>
+          <w:color w:val="000000" w:themeColor="text1"/>
+          <w:sz w:val="24"/>
+        </w:rPr>
+        <w:t>definir a melhor forma de dispor os dados.</w:t>
+      </w:r>
+    </w:p>
+    <w:p>
+      <w:pPr>
+        <w:spacing w:beforeAutospacing="1" w:afterAutospacing="1" w:line="240" w:lineRule="auto"/>
+        <w:ind w:firstLine="360"/>
+        <w:rPr>
+          <w:rFonts w:ascii="Montserrat" w:eastAsia="Montserrat" w:hAnsi="Montserrat" w:cs="Montserrat"/>
+          <w:color w:val="000000" w:themeColor="text1"/>
+          <w:sz w:val="24"/>
+        </w:rPr>
+      </w:pPr>
+    </w:p>
+    <w:p>
+      <w:pPr>
+        <w:spacing w:beforeAutospacing="1" w:afterAutospacing="1" w:line="240" w:lineRule="auto"/>
+        <w:ind w:firstLine="360"/>
+        <w:jc w:val="center"/>
+        <w:rPr>
+          <w:rFonts w:ascii="Montserrat" w:eastAsia="Montserrat" w:hAnsi="Montserrat" w:cs="Montserrat"/>
+          <w:b/>
+          <w:bCs/>
+          <w:color w:val="000000" w:themeColor="text1"/>
+          <w:sz w:val="24"/>
+          <w:u w:val="single"/>
+        </w:rPr>
+      </w:pPr>
+      <w:r>
+        <w:rPr>
+          <w:rFonts w:ascii="Montserrat" w:eastAsia="Montserrat" w:hAnsi="Montserrat" w:cs="Montserrat"/>
+          <w:b/>
+          <w:bCs/>
+          <w:color w:val="000000" w:themeColor="text1"/>
+          <w:sz w:val="24"/>
+          <w:u w:val="single"/>
+        </w:rPr>
+        <w:lastRenderedPageBreak/>
+        <w:t>Resultados obtidos</w:t>
+      </w:r>
+    </w:p>
+    <w:p>
+      <w:pPr>
+        <w:spacing w:beforeAutospacing="1" w:afterAutospacing="1" w:line="240" w:lineRule="auto"/>
+        <w:ind w:firstLine="360"/>
+        <w:jc w:val="center"/>
+        <w:rPr>
+          <w:rFonts w:ascii="Montserrat" w:eastAsia="Montserrat" w:hAnsi="Montserrat" w:cs="Montserrat"/>
+          <w:b/>
+          <w:bCs/>
+          <w:color w:val="000000" w:themeColor="text1"/>
+          <w:sz w:val="24"/>
+          <w:u w:val="single"/>
+        </w:rPr>
+      </w:pPr>
+      <w:r>
+        <w:rPr>
+          <w:rFonts w:ascii="Montserrat" w:eastAsia="Montserrat" w:hAnsi="Montserrat" w:cs="Montserrat"/>
+          <w:b/>
+          <w:bCs/>
+          <w:color w:val="000000" w:themeColor="text1"/>
+          <w:sz w:val="24"/>
+          <w:u w:val="single"/>
+        </w:rPr>
+        <w:t>Das</w:t>
+      </w:r>
+      <w:r>
+        <w:rPr>
+          <w:rFonts w:ascii="Montserrat" w:eastAsia="Montserrat" w:hAnsi="Montserrat" w:cs="Montserrat"/>
+          <w:b/>
+          <w:bCs/>
+          <w:color w:val="000000" w:themeColor="text1"/>
+          <w:sz w:val="24"/>
+          <w:u w:val="single"/>
+        </w:rPr>
+        <w:t>h</w:t>
+      </w:r>
+      <w:r>
+        <w:rPr>
+          <w:rFonts w:ascii="Montserrat" w:eastAsia="Montserrat" w:hAnsi="Montserrat" w:cs="Montserrat"/>
+          <w:b/>
+          <w:bCs/>
+          <w:color w:val="000000" w:themeColor="text1"/>
+          <w:sz w:val="24"/>
+          <w:u w:val="single"/>
+        </w:rPr>
+        <w:t xml:space="preserve">board de </w:t>
+      </w:r>
+      <w:r>
+        <w:rPr>
+          <w:rFonts w:ascii="Montserrat" w:eastAsia="Montserrat" w:hAnsi="Montserrat" w:cs="Montserrat"/>
+          <w:b/>
+          <w:bCs/>
+          <w:color w:val="000000" w:themeColor="text1"/>
+          <w:sz w:val="24"/>
+          <w:u w:val="single"/>
+        </w:rPr>
+        <w:t>voos</w:t>
+      </w:r>
+    </w:p>
+    <w:p>
+      <w:pPr>
+        <w:spacing w:beforeAutospacing="1" w:afterAutospacing="1" w:line="240" w:lineRule="auto"/>
+        <w:ind w:firstLine="360"/>
+        <w:jc w:val="center"/>
+        <w:rPr>
+          <w:rFonts w:ascii="Montserrat" w:eastAsia="Montserrat" w:hAnsi="Montserrat" w:cs="Montserrat"/>
+          <w:color w:val="000000" w:themeColor="text1"/>
+          <w:sz w:val="24"/>
+        </w:rPr>
+      </w:pPr>
+      <w:r>
+        <w:rPr>
+          <w:rFonts w:ascii="Montserrat" w:eastAsia="Montserrat" w:hAnsi="Montserrat" w:cs="Montserrat"/>
+          <w:color w:val="000000" w:themeColor="text1"/>
+          <w:sz w:val="24"/>
+        </w:rPr>
+        <w:t xml:space="preserve">Snapshot da dashboard de voos: </w:t>
+      </w:r>
+      <w:hyperlink r:id="rId11" w:history="1">
+        <w:r>
+          <w:rPr>
+            <w:rStyle w:val="Hyperlink"/>
+            <w:rFonts w:ascii="Montserrat" w:eastAsia="Montserrat" w:hAnsi="Montserrat" w:cs="Montserrat"/>
+            <w:sz w:val="24"/>
+          </w:rPr>
+          <w:t>https://snapshots.raintank.io/dashboard/snapshot/JbEgb0TEvCMQA955PHGKa3OK4LZsBdTp</w:t>
+        </w:r>
+      </w:hyperlink>
+    </w:p>
+    <w:p>
+      <w:pPr>
+        <w:spacing w:beforeAutospacing="1" w:afterAutospacing="1" w:line="240" w:lineRule="auto"/>
+        <w:ind w:firstLine="360"/>
+        <w:jc w:val="center"/>
+        <w:rPr>
+          <w:rFonts w:ascii="Montserrat" w:eastAsia="Montserrat" w:hAnsi="Montserrat" w:cs="Montserrat"/>
+          <w:b/>
+          <w:bCs/>
+          <w:color w:val="000000" w:themeColor="text1"/>
+          <w:sz w:val="24"/>
+          <w:u w:val="single"/>
+        </w:rPr>
+      </w:pPr>
+    </w:p>
+    <w:p>
+      <w:pPr>
+        <w:spacing w:beforeAutospacing="1" w:afterAutospacing="1" w:line="240" w:lineRule="auto"/>
+        <w:ind w:firstLine="360"/>
+        <w:jc w:val="center"/>
+        <w:rPr>
+          <w:rFonts w:ascii="Montserrat" w:eastAsia="Montserrat" w:hAnsi="Montserrat" w:cs="Montserrat"/>
+          <w:b/>
+          <w:bCs/>
+          <w:color w:val="000000" w:themeColor="text1"/>
+          <w:sz w:val="24"/>
+          <w:u w:val="single"/>
+        </w:rPr>
+      </w:pPr>
+    </w:p>
+    <w:p>
+      <w:pPr>
+        <w:spacing w:beforeAutospacing="1" w:afterAutospacing="1" w:line="240" w:lineRule="auto"/>
+        <w:ind w:firstLine="360"/>
+        <w:jc w:val="center"/>
+        <w:rPr>
+          <w:rFonts w:ascii="Montserrat" w:eastAsia="Montserrat" w:hAnsi="Montserrat" w:cs="Montserrat"/>
+          <w:b/>
+          <w:bCs/>
+          <w:color w:val="000000" w:themeColor="text1"/>
+          <w:sz w:val="24"/>
+          <w:u w:val="single"/>
+        </w:rPr>
+      </w:pPr>
+      <w:r>
+        <w:rPr>
+          <w:rFonts w:ascii="Montserrat" w:eastAsia="Montserrat" w:hAnsi="Montserrat" w:cs="Montserrat"/>
+          <w:b/>
+          <w:bCs/>
+          <w:color w:val="000000" w:themeColor="text1"/>
+          <w:sz w:val="24"/>
+          <w:u w:val="single"/>
+        </w:rPr>
+        <w:drawing>
+          <wp:inline distT="0" distB="0" distL="0" distR="0" wp14:anchorId="5C031EF1" wp14:editId="45E93283">
+            <wp:extent cx="6108065" cy="3227070"/>
+            <wp:effectExtent l="0" t="0" r="6985" b="0"/>
+            <wp:docPr id="429226187" name="Imagem 1" descr="Tela de jogo de vídeo game&#10;&#10;O conteúdo gerado por IA pode estar incorreto."/>
+            <wp:cNvGraphicFramePr>
+              <a:graphicFrameLocks xmlns:a="http://schemas.openxmlformats.org/drawingml/2006/main" noChangeAspect="1"/>
+            </wp:cNvGraphicFramePr>
+            <a:graphic xmlns:a="http://schemas.openxmlformats.org/drawingml/2006/main">
+              <a:graphicData uri="http://schemas.openxmlformats.org/drawingml/2006/picture">
+                <pic:pic xmlns:pic="http://schemas.openxmlformats.org/drawingml/2006/picture">
+                  <pic:nvPicPr>
+                    <pic:cNvPr id="429226187" name="Imagem 1" descr="Tela de jogo de vídeo game&#10;&#10;O conteúdo gerado por IA pode estar incorreto."/>
+                    <pic:cNvPicPr/>
+                  </pic:nvPicPr>
+                  <pic:blipFill>
+                    <a:blip r:embed="rId12"/>
+                    <a:stretch>
+                      <a:fillRect/>
+                    </a:stretch>
+                  </pic:blipFill>
+                  <pic:spPr>
+                    <a:xfrm>
+                      <a:off x="0" y="0"/>
+                      <a:ext cx="6108065" cy="3227070"/>
+                    </a:xfrm>
+                    <a:prstGeom prst="rect">
+                      <a:avLst/>
+                    </a:prstGeom>
+                  </pic:spPr>
+                </pic:pic>
+              </a:graphicData>
+            </a:graphic>
+          </wp:inline>
+        </w:drawing>
+      </w:r>
+    </w:p>
+    <w:p>
+      <w:pPr>
+        <w:spacing w:beforeAutospacing="1" w:afterAutospacing="1" w:line="240" w:lineRule="auto"/>
+        <w:ind w:firstLine="360"/>
+        <w:jc w:val="center"/>
+        <w:rPr>
+          <w:rFonts w:ascii="Montserrat" w:eastAsia="Montserrat" w:hAnsi="Montserrat" w:cs="Montserrat"/>
+          <w:b/>
+          <w:bCs/>
+          <w:color w:val="000000" w:themeColor="text1"/>
+          <w:sz w:val="24"/>
+          <w:u w:val="single"/>
+        </w:rPr>
+      </w:pPr>
+    </w:p>
+    <w:p>
+      <w:pPr>
+        <w:spacing w:beforeAutospacing="1" w:afterAutospacing="1" w:line="240" w:lineRule="auto"/>
+        <w:ind w:firstLine="360"/>
+        <w:jc w:val="center"/>
+        <w:rPr>
+          <w:rFonts w:ascii="Montserrat" w:eastAsia="Montserrat" w:hAnsi="Montserrat" w:cs="Montserrat"/>
+          <w:b/>
+          <w:bCs/>
+          <w:color w:val="000000" w:themeColor="text1"/>
+          <w:sz w:val="24"/>
+          <w:u w:val="single"/>
+        </w:rPr>
+      </w:pPr>
+      <w:r>
+        <w:rPr>
+          <w:rFonts w:ascii="Montserrat" w:eastAsia="Montserrat" w:hAnsi="Montserrat" w:cs="Montserrat"/>
+          <w:b/>
+          <w:bCs/>
+          <w:color w:val="000000" w:themeColor="text1"/>
+          <w:sz w:val="24"/>
+          <w:u w:val="single"/>
+        </w:rPr>
+        <w:drawing>
+          <wp:inline distT="0" distB="0" distL="0" distR="0" wp14:anchorId="37E326BE" wp14:editId="2DE198F8">
+            <wp:extent cx="6108065" cy="1451610"/>
+            <wp:effectExtent l="0" t="0" r="6985" b="0"/>
+            <wp:docPr id="551046640" name="Imagem 1" descr="Interface gráfica do usuário, Aplicativo&#10;&#10;O conteúdo gerado por IA pode estar incorreto."/>
+            <wp:cNvGraphicFramePr>
+              <a:graphicFrameLocks xmlns:a="http://schemas.openxmlformats.org/drawingml/2006/main" noChangeAspect="1"/>
+            </wp:cNvGraphicFramePr>
+            <a:graphic xmlns:a="http://schemas.openxmlformats.org/drawingml/2006/main">
+              <a:graphicData uri="http://schemas.openxmlformats.org/drawingml/2006/picture">
+                <pic:pic xmlns:pic="http://schemas.openxmlformats.org/drawingml/2006/picture">
+                  <pic:nvPicPr>
+                    <pic:cNvPr id="551046640" name="Imagem 1" descr="Interface gráfica do usuário, Aplicativo&#10;&#10;O conteúdo gerado por IA pode estar incorreto."/>
+                    <pic:cNvPicPr/>
+                  </pic:nvPicPr>
+                  <pic:blipFill>
+                    <a:blip r:embed="rId13"/>
+                    <a:stretch>
+                      <a:fillRect/>
+                    </a:stretch>
+                  </pic:blipFill>
+                  <pic:spPr>
+                    <a:xfrm>
+                      <a:off x="0" y="0"/>
+                      <a:ext cx="6108065" cy="1451610"/>
+                    </a:xfrm>
+                    <a:prstGeom prst="rect">
+                      <a:avLst/>
+                    </a:prstGeom>
+                  </pic:spPr>
+                </pic:pic>
+              </a:graphicData>
+            </a:graphic>
+          </wp:inline>
+        </w:drawing>
+      </w:r>
+    </w:p>
+    <w:p>
+      <w:pPr>
+        <w:spacing w:beforeAutospacing="1" w:afterAutospacing="1" w:line="240" w:lineRule="auto"/>
+        <w:ind w:firstLine="360"/>
+        <w:jc w:val="center"/>
+        <w:rPr>
+          <w:rFonts w:ascii="Montserrat" w:eastAsia="Montserrat" w:hAnsi="Montserrat" w:cs="Montserrat"/>
+          <w:b/>
+          <w:bCs/>
+          <w:color w:val="000000" w:themeColor="text1"/>
+          <w:sz w:val="24"/>
+          <w:u w:val="single"/>
+        </w:rPr>
+      </w:pPr>
+      <w:r>
+        <w:rPr>
+          <w:rFonts w:ascii="Montserrat" w:eastAsia="Montserrat" w:hAnsi="Montserrat" w:cs="Montserrat"/>
+          <w:b/>
+          <w:bCs/>
+          <w:color w:val="000000" w:themeColor="text1"/>
+          <w:sz w:val="24"/>
+          <w:u w:val="single"/>
+        </w:rPr>
+        <w:lastRenderedPageBreak/>
+        <w:drawing>
+          <wp:inline distT="0" distB="0" distL="0" distR="0" wp14:anchorId="018DFBD4" wp14:editId="65E5C72A">
+            <wp:extent cx="6068272" cy="2305372"/>
+            <wp:effectExtent l="0" t="0" r="0" b="0"/>
+            <wp:docPr id="1958004595" name="Imagem 1" descr="Interface gráfica do usuário&#10;&#10;O conteúdo gerado por IA pode estar incorreto."/>
+            <wp:cNvGraphicFramePr>
+              <a:graphicFrameLocks xmlns:a="http://schemas.openxmlformats.org/drawingml/2006/main" noChangeAspect="1"/>
+            </wp:cNvGraphicFramePr>
+            <a:graphic xmlns:a="http://schemas.openxmlformats.org/drawingml/2006/main">
+              <a:graphicData uri="http://schemas.openxmlformats.org/drawingml/2006/picture">
+                <pic:pic xmlns:pic="http://schemas.openxmlformats.org/drawingml/2006/picture">
+                  <pic:nvPicPr>
+                    <pic:cNvPr id="1958004595" name="Imagem 1" descr="Interface gráfica do usuário&#10;&#10;O conteúdo gerado por IA pode estar incorreto."/>
+                    <pic:cNvPicPr/>
+                  </pic:nvPicPr>
+                  <pic:blipFill>
+                    <a:blip r:embed="rId14"/>
+                    <a:stretch>
+                      <a:fillRect/>
+                    </a:stretch>
+                  </pic:blipFill>
+                  <pic:spPr>
+                    <a:xfrm>
+                      <a:off x="0" y="0"/>
+                      <a:ext cx="6068272" cy="2305372"/>
+                    </a:xfrm>
+                    <a:prstGeom prst="rect">
+                      <a:avLst/>
+                    </a:prstGeom>
+                  </pic:spPr>
+                </pic:pic>
+              </a:graphicData>
+            </a:graphic>
+          </wp:inline>
+        </w:drawing>
+      </w:r>
+    </w:p>
+    <w:p>
+      <w:pPr>
+        <w:spacing w:beforeAutospacing="1" w:afterAutospacing="1" w:line="240" w:lineRule="auto"/>
+        <w:ind w:firstLine="360"/>
+        <w:jc w:val="center"/>
+        <w:rPr>
+          <w:rFonts w:ascii="Montserrat" w:eastAsia="Montserrat" w:hAnsi="Montserrat" w:cs="Montserrat"/>
+          <w:b/>
+          <w:bCs/>
+          <w:color w:val="000000" w:themeColor="text1"/>
+          <w:sz w:val="24"/>
+          <w:u w:val="single"/>
+        </w:rPr>
+      </w:pPr>
+      <w:r>
+        <w:rPr>
+          <w:rFonts w:ascii="Montserrat" w:eastAsia="Montserrat" w:hAnsi="Montserrat" w:cs="Montserrat"/>
+          <w:b/>
+          <w:bCs/>
+          <w:color w:val="000000" w:themeColor="text1"/>
+          <w:sz w:val="24"/>
+          <w:u w:val="single"/>
+        </w:rPr>
+        <w:drawing>
+          <wp:inline distT="0" distB="0" distL="0" distR="0" wp14:anchorId="4F7D7D91" wp14:editId="0913C5AB">
+            <wp:extent cx="6108065" cy="1949450"/>
+            <wp:effectExtent l="0" t="0" r="6985" b="0"/>
+            <wp:docPr id="179465426" name="Imagem 1" descr="Interface gráfica do usuário&#10;&#10;O conteúdo gerado por IA pode estar incorreto."/>
+            <wp:cNvGraphicFramePr>
+              <a:graphicFrameLocks xmlns:a="http://schemas.openxmlformats.org/drawingml/2006/main" noChangeAspect="1"/>
+            </wp:cNvGraphicFramePr>
+            <a:graphic xmlns:a="http://schemas.openxmlformats.org/drawingml/2006/main">
+              <a:graphicData uri="http://schemas.openxmlformats.org/drawingml/2006/picture">
+                <pic:pic xmlns:pic="http://schemas.openxmlformats.org/drawingml/2006/picture">
+                  <pic:nvPicPr>
+                    <pic:cNvPr id="179465426" name="Imagem 1" descr="Interface gráfica do usuário&#10;&#10;O conteúdo gerado por IA pode estar incorreto."/>
+                    <pic:cNvPicPr/>
+                  </pic:nvPicPr>
+                  <pic:blipFill>
+                    <a:blip r:embed="rId15"/>
+                    <a:stretch>
+                      <a:fillRect/>
+                    </a:stretch>
+                  </pic:blipFill>
+                  <pic:spPr>
+                    <a:xfrm>
+                      <a:off x="0" y="0"/>
+                      <a:ext cx="6108065" cy="1949450"/>
+                    </a:xfrm>
+                    <a:prstGeom prst="rect">
+                      <a:avLst/>
+                    </a:prstGeom>
+                  </pic:spPr>
+                </pic:pic>
+              </a:graphicData>
+            </a:graphic>
+          </wp:inline>
+        </w:drawing>
+      </w:r>
+    </w:p>
+    <w:p>
+      <w:pPr>
+        <w:spacing w:beforeAutospacing="1" w:afterAutospacing="1" w:line="240" w:lineRule="auto"/>
+        <w:ind w:firstLine="360"/>
+        <w:jc w:val="center"/>
+        <w:rPr>
+          <w:rFonts w:ascii="Montserrat" w:eastAsia="Montserrat" w:hAnsi="Montserrat" w:cs="Montserrat"/>
+          <w:b/>
+          <w:bCs/>
+          <w:color w:val="000000" w:themeColor="text1"/>
+          <w:sz w:val="24"/>
+          <w:u w:val="single"/>
+        </w:rPr>
+      </w:pPr>
+      <w:r>
+        <w:rPr>
+          <w:rFonts w:ascii="Montserrat" w:eastAsia="Montserrat" w:hAnsi="Montserrat" w:cs="Montserrat"/>
+          <w:b/>
+          <w:bCs/>
+          <w:color w:val="000000" w:themeColor="text1"/>
+          <w:sz w:val="24"/>
+          <w:u w:val="single"/>
+        </w:rPr>
+        <w:drawing>
+          <wp:inline distT="0" distB="0" distL="0" distR="0" wp14:anchorId="29553B88" wp14:editId="2CBA66BE">
+            <wp:extent cx="6108065" cy="3142615"/>
+            <wp:effectExtent l="0" t="0" r="6985" b="635"/>
+            <wp:docPr id="529113329" name="Imagem 1" descr="Gráfico&#10;&#10;O conteúdo gerado por IA pode estar incorreto."/>
+            <wp:cNvGraphicFramePr>
+              <a:graphicFrameLocks xmlns:a="http://schemas.openxmlformats.org/drawingml/2006/main" noChangeAspect="1"/>
+            </wp:cNvGraphicFramePr>
+            <a:graphic xmlns:a="http://schemas.openxmlformats.org/drawingml/2006/main">
+              <a:graphicData uri="http://schemas.openxmlformats.org/drawingml/2006/picture">
+                <pic:pic xmlns:pic="http://schemas.openxmlformats.org/drawingml/2006/picture">
+                  <pic:nvPicPr>
+                    <pic:cNvPr id="529113329" name="Imagem 1" descr="Gráfico&#10;&#10;O conteúdo gerado por IA pode estar incorreto."/>
+                    <pic:cNvPicPr/>
+                  </pic:nvPicPr>
+                  <pic:blipFill>
+                    <a:blip r:embed="rId16"/>
+                    <a:stretch>
+                      <a:fillRect/>
+                    </a:stretch>
+                  </pic:blipFill>
+                  <pic:spPr>
+                    <a:xfrm>
+                      <a:off x="0" y="0"/>
+                      <a:ext cx="6108065" cy="3142615"/>
+                    </a:xfrm>
+                    <a:prstGeom prst="rect">
+                      <a:avLst/>
+                    </a:prstGeom>
+                  </pic:spPr>
+                </pic:pic>
+              </a:graphicData>
+            </a:graphic>
+          </wp:inline>
+        </w:drawing>
+      </w:r>
+    </w:p>
+    <w:p>
+      <w:pPr>
+        <w:spacing w:beforeAutospacing="1" w:afterAutospacing="1" w:line="240" w:lineRule="auto"/>
+        <w:ind w:firstLine="360"/>
+        <w:jc w:val="center"/>
+        <w:rPr>
+          <w:rFonts w:ascii="Montserrat" w:eastAsia="Montserrat" w:hAnsi="Montserrat" w:cs="Montserrat"/>
+          <w:b/>
+          <w:bCs/>
+          <w:color w:val="000000" w:themeColor="text1"/>
+          <w:sz w:val="24"/>
+          <w:u w:val="single"/>
+        </w:rPr>
+      </w:pPr>
+      <w:r>
+        <w:rPr>
+          <w:rFonts w:ascii="Montserrat" w:eastAsia="Montserrat" w:hAnsi="Montserrat" w:cs="Montserrat"/>
+          <w:b/>
+          <w:bCs/>
+          <w:color w:val="000000" w:themeColor="text1"/>
+          <w:sz w:val="24"/>
+          <w:u w:val="single"/>
+        </w:rPr>
+        <w:lastRenderedPageBreak/>
+        <w:drawing>
+          <wp:inline distT="0" distB="0" distL="0" distR="0" wp14:anchorId="32735EC1" wp14:editId="6E0DDF6E">
+            <wp:extent cx="6108065" cy="4284980"/>
+            <wp:effectExtent l="0" t="0" r="6985" b="1270"/>
+            <wp:docPr id="1987049377" name="Imagem 1" descr="Gráfico, Gráfico de linhas&#10;&#10;O conteúdo gerado por IA pode estar incorreto."/>
+            <wp:cNvGraphicFramePr>
+              <a:graphicFrameLocks xmlns:a="http://schemas.openxmlformats.org/drawingml/2006/main" noChangeAspect="1"/>
+            </wp:cNvGraphicFramePr>
+            <a:graphic xmlns:a="http://schemas.openxmlformats.org/drawingml/2006/main">
+              <a:graphicData uri="http://schemas.openxmlformats.org/drawingml/2006/picture">
+                <pic:pic xmlns:pic="http://schemas.openxmlformats.org/drawingml/2006/picture">
+                  <pic:nvPicPr>
+                    <pic:cNvPr id="1987049377" name="Imagem 1" descr="Gráfico, Gráfico de linhas&#10;&#10;O conteúdo gerado por IA pode estar incorreto."/>
+                    <pic:cNvPicPr/>
+                  </pic:nvPicPr>
+                  <pic:blipFill>
+                    <a:blip r:embed="rId17"/>
+                    <a:stretch>
+                      <a:fillRect/>
+                    </a:stretch>
+                  </pic:blipFill>
+                  <pic:spPr>
+                    <a:xfrm>
+                      <a:off x="0" y="0"/>
+                      <a:ext cx="6108065" cy="4284980"/>
+                    </a:xfrm>
+                    <a:prstGeom prst="rect">
+                      <a:avLst/>
+                    </a:prstGeom>
+                  </pic:spPr>
+                </pic:pic>
+              </a:graphicData>
+            </a:graphic>
+          </wp:inline>
+        </w:drawing>
+      </w:r>
+    </w:p>
+    <w:p>
+      <w:pPr>
+        <w:spacing w:beforeAutospacing="1" w:afterAutospacing="1" w:line="240" w:lineRule="auto"/>
+        <w:rPr>
+          <w:rFonts w:ascii="Montserrat" w:eastAsia="Montserrat" w:hAnsi="Montserrat" w:cs="Montserrat"/>
+          <w:b/>
+          <w:bCs/>
+          <w:color w:val="000000" w:themeColor="text1"/>
+          <w:sz w:val="24"/>
+          <w:u w:val="single"/>
+        </w:rPr>
+      </w:pPr>
+    </w:p>
+    <w:p>
+      <w:pPr>
+        <w:spacing w:beforeAutospacing="1" w:afterAutospacing="1" w:line="240" w:lineRule="auto"/>
+        <w:ind w:firstLine="360"/>
+        <w:jc w:val="center"/>
+        <w:rPr>
+          <w:rFonts w:ascii="Montserrat" w:eastAsia="Montserrat" w:hAnsi="Montserrat" w:cs="Montserrat"/>
+          <w:b/>
+          <w:bCs/>
+          <w:color w:val="000000" w:themeColor="text1"/>
+          <w:sz w:val="24"/>
+          <w:u w:val="single"/>
+        </w:rPr>
+      </w:pPr>
+      <w:r>
+        <w:rPr>
+          <w:rFonts w:ascii="Montserrat" w:eastAsia="Montserrat" w:hAnsi="Montserrat" w:cs="Montserrat"/>
+          <w:b/>
+          <w:bCs/>
+          <w:color w:val="000000" w:themeColor="text1"/>
+          <w:sz w:val="24"/>
+          <w:u w:val="single"/>
+        </w:rPr>
+        <w:t>Dashboard</w:t>
+      </w:r>
+      <w:r>
+        <w:rPr>
+          <w:rFonts w:ascii="Montserrat" w:eastAsia="Montserrat" w:hAnsi="Montserrat" w:cs="Montserrat"/>
+          <w:b/>
+          <w:bCs/>
+          <w:color w:val="000000" w:themeColor="text1"/>
+          <w:sz w:val="24"/>
+          <w:u w:val="single"/>
+        </w:rPr>
+        <w:t xml:space="preserve"> de reclamações</w:t>
+      </w:r>
+    </w:p>
+    <w:p>
+      <w:pPr>
+        <w:spacing w:beforeAutospacing="1" w:afterAutospacing="1" w:line="240" w:lineRule="auto"/>
+        <w:ind w:firstLine="360"/>
+        <w:jc w:val="center"/>
+        <w:rPr>
+          <w:noProof/>
+        </w:rPr>
+      </w:pPr>
+    </w:p>
+    <w:p>
+      <w:pPr>
+        <w:spacing w:beforeAutospacing="1" w:afterAutospacing="1" w:line="240" w:lineRule="auto"/>
+        <w:ind w:firstLine="360"/>
+        <w:jc w:val="center"/>
+        <w:rPr>
+          <w:rFonts w:ascii="Montserrat" w:eastAsia="Montserrat" w:hAnsi="Montserrat" w:cs="Montserrat"/>
+          <w:b/>
+          <w:bCs/>
+          <w:color w:val="000000" w:themeColor="text1"/>
+          <w:sz w:val="24"/>
+          <w:u w:val="single"/>
+        </w:rPr>
+      </w:pPr>
+      <w:r>
+        <w:rPr>
+          <w:noProof/>
+        </w:rPr>
+        <w:drawing>
+          <wp:inline distT="0" distB="0" distL="0" distR="0" wp14:anchorId="26DA6152" wp14:editId="5841E2A7">
+            <wp:extent cx="6241191" cy="3203515"/>
+            <wp:effectExtent l="0" t="0" r="7620" b="0"/>
+            <wp:docPr id="1786453668" name="Imagem 1" descr="Interface gráfica do usuário&#10;&#10;O conteúdo gerado por IA pode estar incorreto."/>
+            <wp:cNvGraphicFramePr>
+              <a:graphicFrameLocks xmlns:a="http://schemas.openxmlformats.org/drawingml/2006/main" noChangeAspect="1"/>
+            </wp:cNvGraphicFramePr>
+            <a:graphic xmlns:a="http://schemas.openxmlformats.org/drawingml/2006/main">
+              <a:graphicData uri="http://schemas.openxmlformats.org/drawingml/2006/picture">
+                <pic:pic xmlns:pic="http://schemas.openxmlformats.org/drawingml/2006/picture">
+                  <pic:nvPicPr>
+                    <pic:cNvPr id="1786453668" name="Imagem 1" descr="Interface gráfica do usuário&#10;&#10;O conteúdo gerado por IA pode estar incorreto."/>
+                    <pic:cNvPicPr/>
+                  </pic:nvPicPr>
+                  <pic:blipFill rotWithShape="1">
+                    <a:blip r:embed="rId18"/>
+                    <a:srcRect l="17758" t="21200" r="-2"/>
+                    <a:stretch>
+                      <a:fillRect/>
+                    </a:stretch>
+                  </pic:blipFill>
+                  <pic:spPr bwMode="auto">
+                    <a:xfrm>
+                      <a:off x="0" y="0"/>
+                      <a:ext cx="6278066" cy="3222442"/>
+                    </a:xfrm>
+                    <a:prstGeom prst="rect">
+                      <a:avLst/>
+                    </a:prstGeom>
+                    <a:ln>
+                      <a:noFill/>
+                    </a:ln>
+                    <a:extLst>
+                      <a:ext uri="{53640926-AAD7-44D8-BBD7-CCE9431645EC}">
+                        <a14:shadowObscured xmlns:a14="http://schemas.microsoft.com/office/drawing/2010/main"/>
+                      </a:ext>
+                    </a:extLst>
+                  </pic:spPr>
+                </pic:pic>
+              </a:graphicData>
+            </a:graphic>
+          </wp:inline>
+        </w:drawing>
+      </w:r>
+    </w:p>
+    <w:p>
+      <w:pPr>
+        <w:spacing w:beforeAutospacing="1" w:afterAutospacing="1" w:line="240" w:lineRule="auto"/>
+        <w:ind w:firstLine="360"/>
+        <w:jc w:val="center"/>
+        <w:rPr>
+          <w:rFonts w:ascii="Montserrat" w:eastAsia="Montserrat" w:hAnsi="Montserrat" w:cs="Montserrat"/>
+          <w:b/>
+          <w:bCs/>
+          <w:color w:val="000000" w:themeColor="text1"/>
+          <w:sz w:val="24"/>
+          <w:u w:val="single"/>
+        </w:rPr>
+      </w:pPr>
+      <w:r>
+        <w:rPr>
+          <w:rFonts w:ascii="Montserrat" w:eastAsia="Montserrat" w:hAnsi="Montserrat" w:cs="Montserrat"/>
+          <w:b/>
+          <w:bCs/>
+          <w:color w:val="000000" w:themeColor="text1"/>
+          <w:sz w:val="24"/>
+          <w:u w:val="single"/>
+        </w:rPr>
+        <w:lastRenderedPageBreak/>
+        <w:drawing>
+          <wp:inline distT="0" distB="0" distL="0" distR="0" wp14:anchorId="6BF766F2" wp14:editId="23BAE926">
+            <wp:extent cx="6108065" cy="3343275"/>
+            <wp:effectExtent l="0" t="0" r="6985" b="9525"/>
+            <wp:docPr id="243410425" name="Imagem 1" descr="Interface gráfica do usuário&#10;&#10;O conteúdo gerado por IA pode estar incorreto."/>
+            <wp:cNvGraphicFramePr>
+              <a:graphicFrameLocks xmlns:a="http://schemas.openxmlformats.org/drawingml/2006/main" noChangeAspect="1"/>
+            </wp:cNvGraphicFramePr>
+            <a:graphic xmlns:a="http://schemas.openxmlformats.org/drawingml/2006/main">
+              <a:graphicData uri="http://schemas.openxmlformats.org/drawingml/2006/picture">
+                <pic:pic xmlns:pic="http://schemas.openxmlformats.org/drawingml/2006/picture">
+                  <pic:nvPicPr>
+                    <pic:cNvPr id="243410425" name="Imagem 1" descr="Interface gráfica do usuário&#10;&#10;O conteúdo gerado por IA pode estar incorreto."/>
+                    <pic:cNvPicPr/>
+                  </pic:nvPicPr>
+                  <pic:blipFill>
+                    <a:blip r:embed="rId19"/>
+                    <a:stretch>
+                      <a:fillRect/>
+                    </a:stretch>
+                  </pic:blipFill>
+                  <pic:spPr>
+                    <a:xfrm>
+                      <a:off x="0" y="0"/>
+                      <a:ext cx="6108065" cy="3343275"/>
+                    </a:xfrm>
+                    <a:prstGeom prst="rect">
+                      <a:avLst/>
+                    </a:prstGeom>
+                  </pic:spPr>
+                </pic:pic>
+              </a:graphicData>
+            </a:graphic>
+          </wp:inline>
+        </w:drawing>
+      </w:r>
+    </w:p>
+    <w:p>
+      <w:pPr>
+        <w:spacing w:beforeAutospacing="1" w:afterAutospacing="1" w:line="240" w:lineRule="auto"/>
+        <w:ind w:firstLine="360"/>
+        <w:jc w:val="center"/>
+        <w:rPr>
+          <w:rFonts w:ascii="Montserrat" w:eastAsia="Montserrat" w:hAnsi="Montserrat" w:cs="Montserrat"/>
+          <w:b/>
+          <w:bCs/>
+          <w:color w:val="000000" w:themeColor="text1"/>
+          <w:sz w:val="24"/>
+          <w:u w:val="single"/>
+        </w:rPr>
+      </w:pPr>
+      <w:r>
+        <w:rPr>
+          <w:rFonts w:ascii="Montserrat" w:eastAsia="Montserrat" w:hAnsi="Montserrat" w:cs="Montserrat"/>
+          <w:b/>
+          <w:bCs/>
+          <w:color w:val="000000" w:themeColor="text1"/>
+          <w:sz w:val="24"/>
+          <w:u w:val="single"/>
+        </w:rPr>
+        <w:drawing>
+          <wp:inline distT="0" distB="0" distL="0" distR="0" wp14:anchorId="70803932" wp14:editId="1162EC89">
+            <wp:extent cx="6108065" cy="3927475"/>
+            <wp:effectExtent l="0" t="0" r="6985" b="0"/>
+            <wp:docPr id="946631492" name="Imagem 1" descr="Interface gráfica do usuário&#10;&#10;O conteúdo gerado por IA pode estar incorreto."/>
+            <wp:cNvGraphicFramePr>
+              <a:graphicFrameLocks xmlns:a="http://schemas.openxmlformats.org/drawingml/2006/main" noChangeAspect="1"/>
+            </wp:cNvGraphicFramePr>
+            <a:graphic xmlns:a="http://schemas.openxmlformats.org/drawingml/2006/main">
+              <a:graphicData uri="http://schemas.openxmlformats.org/drawingml/2006/picture">
+                <pic:pic xmlns:pic="http://schemas.openxmlformats.org/drawingml/2006/picture">
+                  <pic:nvPicPr>
+                    <pic:cNvPr id="946631492" name="Imagem 1" descr="Interface gráfica do usuário&#10;&#10;O conteúdo gerado por IA pode estar incorreto."/>
+                    <pic:cNvPicPr/>
+                  </pic:nvPicPr>
+                  <pic:blipFill>
+                    <a:blip r:embed="rId20"/>
+                    <a:stretch>
+                      <a:fillRect/>
+                    </a:stretch>
+                  </pic:blipFill>
+                  <pic:spPr>
+                    <a:xfrm>
+                      <a:off x="0" y="0"/>
+                      <a:ext cx="6108065" cy="3927475"/>
+                    </a:xfrm>
+                    <a:prstGeom prst="rect">
+                      <a:avLst/>
+                    </a:prstGeom>
+                  </pic:spPr>
+                </pic:pic>
+              </a:graphicData>
+            </a:graphic>
+          </wp:inline>
+        </w:drawing>
+      </w:r>
+    </w:p>
+    <w:p>
+      <w:pPr>
+        <w:spacing w:beforeAutospacing="1" w:afterAutospacing="1" w:line="240" w:lineRule="auto"/>
+        <w:ind w:firstLine="360"/>
+        <w:jc w:val="center"/>
+        <w:rPr>
+          <w:rFonts w:ascii="Montserrat" w:eastAsia="Montserrat" w:hAnsi="Montserrat" w:cs="Montserrat"/>
+          <w:b/>
+          <w:bCs/>
+          <w:color w:val="000000" w:themeColor="text1"/>
+          <w:sz w:val="24"/>
+          <w:u w:val="single"/>
+        </w:rPr>
+      </w:pPr>
+      <w:r>
+        <w:rPr>
+          <w:rFonts w:ascii="Montserrat" w:eastAsia="Montserrat" w:hAnsi="Montserrat" w:cs="Montserrat"/>
+          <w:b/>
+          <w:bCs/>
+          <w:color w:val="000000" w:themeColor="text1"/>
+          <w:sz w:val="24"/>
+          <w:u w:val="single"/>
+        </w:rPr>
+        <w:lastRenderedPageBreak/>
+        <w:drawing>
+          <wp:inline distT="0" distB="0" distL="0" distR="0" wp14:anchorId="49593A9B" wp14:editId="5D3B23C3">
+            <wp:extent cx="6108065" cy="1541145"/>
+            <wp:effectExtent l="0" t="0" r="6985" b="1905"/>
+            <wp:docPr id="625873230" name="Imagem 1" descr="Tela de computador&#10;&#10;O conteúdo gerado por IA pode estar incorreto."/>
+            <wp:cNvGraphicFramePr>
+              <a:graphicFrameLocks xmlns:a="http://schemas.openxmlformats.org/drawingml/2006/main" noChangeAspect="1"/>
+            </wp:cNvGraphicFramePr>
+            <a:graphic xmlns:a="http://schemas.openxmlformats.org/drawingml/2006/main">
+              <a:graphicData uri="http://schemas.openxmlformats.org/drawingml/2006/picture">
+                <pic:pic xmlns:pic="http://schemas.openxmlformats.org/drawingml/2006/picture">
+                  <pic:nvPicPr>
+                    <pic:cNvPr id="625873230" name="Imagem 1" descr="Tela de computador&#10;&#10;O conteúdo gerado por IA pode estar incorreto."/>
+                    <pic:cNvPicPr/>
+                  </pic:nvPicPr>
+                  <pic:blipFill>
+                    <a:blip r:embed="rId21"/>
+                    <a:stretch>
+                      <a:fillRect/>
+                    </a:stretch>
+                  </pic:blipFill>
+                  <pic:spPr>
+                    <a:xfrm>
+                      <a:off x="0" y="0"/>
+                      <a:ext cx="6108065" cy="1541145"/>
+                    </a:xfrm>
+                    <a:prstGeom prst="rect">
+                      <a:avLst/>
+                    </a:prstGeom>
+                  </pic:spPr>
+                </pic:pic>
+              </a:graphicData>
+            </a:graphic>
+          </wp:inline>
+        </w:drawing>
+      </w:r>
+    </w:p>
+    <w:p>
+      <w:pPr>
+        <w:spacing w:beforeAutospacing="1" w:afterAutospacing="1" w:line="240" w:lineRule="auto"/>
+        <w:ind w:firstLine="360"/>
+        <w:jc w:val="center"/>
+        <w:rPr>
+          <w:rFonts w:ascii="Montserrat" w:eastAsia="Montserrat" w:hAnsi="Montserrat" w:cs="Montserrat"/>
+          <w:color w:val="000000" w:themeColor="text1"/>
+          <w:sz w:val="24"/>
+        </w:rPr>
+      </w:pPr>
+      <w:r>
+        <w:rPr>
+          <w:rFonts w:ascii="Montserrat" w:eastAsia="Montserrat" w:hAnsi="Montserrat" w:cs="Montserrat"/>
+          <w:color w:val="000000" w:themeColor="text1"/>
+          <w:sz w:val="24"/>
+        </w:rPr>
+        <w:t xml:space="preserve">Snapshot da dashboard de </w:t>
+      </w:r>
+      <w:r>
+        <w:rPr>
+          <w:rFonts w:ascii="Montserrat" w:eastAsia="Montserrat" w:hAnsi="Montserrat" w:cs="Montserrat"/>
+          <w:color w:val="000000" w:themeColor="text1"/>
+          <w:sz w:val="24"/>
+        </w:rPr>
+        <w:t xml:space="preserve">reclamações: </w:t>
+      </w:r>
+      <w:hyperlink r:id="rId22" w:history="1">
+        <w:r>
+          <w:rPr>
+            <w:rStyle w:val="Hyperlink"/>
+            <w:rFonts w:ascii="Montserrat" w:eastAsia="Montserrat" w:hAnsi="Montserrat" w:cs="Montserrat"/>
+            <w:sz w:val="24"/>
+          </w:rPr>
+          <w:t>https://snapshots.raintan</w:t>
+        </w:r>
+        <w:r>
+          <w:rPr>
+            <w:rStyle w:val="Hyperlink"/>
+            <w:rFonts w:ascii="Montserrat" w:eastAsia="Montserrat" w:hAnsi="Montserrat" w:cs="Montserrat"/>
+            <w:sz w:val="24"/>
+          </w:rPr>
+          <w:t>k</w:t>
+        </w:r>
+        <w:r>
+          <w:rPr>
+            <w:rStyle w:val="Hyperlink"/>
+            <w:rFonts w:ascii="Montserrat" w:eastAsia="Montserrat" w:hAnsi="Montserrat" w:cs="Montserrat"/>
+            <w:sz w:val="24"/>
+          </w:rPr>
+          <w:t>.io/dashboard/snapshot/bY05HVZ06oHxy6UOyQqPVYbTKH4Nih4j</w:t>
+        </w:r>
+      </w:hyperlink>
+    </w:p>
+    <w:p>
+      <w:pPr>
+        <w:spacing w:beforeAutospacing="1" w:afterAutospacing="1" w:line="240" w:lineRule="auto"/>
+        <w:rPr>
+          <w:rFonts w:ascii="Montserrat" w:eastAsia="Montserrat" w:hAnsi="Montserrat" w:cs="Montserrat"/>
+          <w:b/>
+          <w:bCs/>
+          <w:color w:val="000000" w:themeColor="text1"/>
+          <w:sz w:val="24"/>
+          <w:u w:val="single"/>
+        </w:rPr>
+      </w:pPr>
+    </w:p>
+    <w:p>
+      <w:pPr>
         <w:spacing w:before="100" w:beforeAutospacing="1" w:after="100" w:afterAutospacing="1" w:line="240" w:lineRule="auto"/>
         <w:rPr>
           <w:rFonts w:ascii="Montserrat" w:eastAsia="Montserrat" w:hAnsi="Montserrat" w:cs="Montserrat"/>
@@ -2972,8 +4671,8 @@
       </w:r>
     </w:p>
     <w:sectPr>
-      <w:headerReference w:type="default" r:id="rId10"/>
-      <w:footerReference w:type="default" r:id="rId11"/>
+      <w:headerReference w:type="default" r:id="rId23"/>
+      <w:footerReference w:type="default" r:id="rId24"/>
       <w:pgSz w:w="11910" w:h="16845"/>
       <w:pgMar w:top="1440" w:right="1440" w:bottom="1440" w:left="851" w:header="720" w:footer="720" w:gutter="0"/>
       <w:cols w:space="720"/>
@@ -3166,7 +4865,7 @@
             </wp:anchor>
           </w:drawing>
         </mc:Choice>
-        <mc:Fallback xmlns:arto="http://schemas.microsoft.com/office/word/2006/arto" xmlns:a="http://schemas.openxmlformats.org/drawingml/2006/main">
+        <mc:Fallback xmlns:a="http://schemas.openxmlformats.org/drawingml/2006/main" xmlns:arto="http://schemas.microsoft.com/office/word/2006/arto">
           <w:pict>
             <v:group id="Group 41" style="position:absolute;margin-left:0;margin-top:0;width:595.25pt;height:36.45pt;z-index:251661312;mso-position-horizontal:left;mso-position-horizontal-relative:page;mso-position-vertical:bottom;mso-position-vertical-relative:page" coordsize="75593,4631" o:spid="_x0000_s1026" w14:anchorId="1AB2AFE1" o:gfxdata="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">
               <v:shape id="Shape 52" style="position:absolute;top:1157;width:75593;height:3474;visibility:visible;mso-wrap-style:square;v-text-anchor:top" coordsize="7559378,347494" o:spid="_x0000_s1027" fillcolor="#03cdba" stroked="f" strokeweight="0" path="m,l7559378,r,347494l,347494,,e" o:gfxdata="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">
@@ -3371,7 +5070,7 @@
             </wp:anchor>
           </w:drawing>
         </mc:Choice>
-        <mc:Fallback xmlns:arto="http://schemas.microsoft.com/office/word/2006/arto" xmlns:a="http://schemas.openxmlformats.org/drawingml/2006/main">
+        <mc:Fallback xmlns:a="http://schemas.openxmlformats.org/drawingml/2006/main" xmlns:arto="http://schemas.microsoft.com/office/word/2006/arto">
           <w:pict>
             <v:group id="Group 40" style="position:absolute;margin-left:544.1pt;margin-top:0;width:595.3pt;height:37.7pt;z-index:251659264;mso-position-horizontal:right;mso-position-horizontal-relative:page;mso-position-vertical:top;mso-position-vertical-relative:page" coordsize="75600,4785" o:spid="_x0000_s1026" w14:anchorId="1A967BE0" o:gfxdata="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">
               <v:shape id="Shape 48" style="position:absolute;width:75593;height:3446;visibility:visible;mso-wrap-style:square;v-text-anchor:top" coordsize="7559378,344607" o:spid="_x0000_s1027" fillcolor="#03cdba" stroked="f" strokeweight="0" path="m,l7559378,r,344607l,344607,,e" o:gfxdata="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">
@@ -8217,7 +9916,7 @@
   <w:style w:type="paragraph" w:default="1" w:styleId="Normal">
     <w:name w:val="Normal"/>
     <w:qFormat/>
-    <w:rsid w:val="00ED6D3D"/>
+    <w:rsid w:val="00C5709F"/>
     <w:pPr>
       <w:spacing w:line="259" w:lineRule="auto"/>
     </w:pPr>
@@ -8317,7 +10016,6 @@
   <w:style w:type="character" w:default="1" w:styleId="Fontepargpadro">
     <w:name w:val="Default Paragraph Font"/>
     <w:uiPriority w:val="1"/>
-    <w:semiHidden/>
     <w:unhideWhenUsed/>
   </w:style>
   <w:style w:type="table" w:default="1" w:styleId="Tabelanormal">
@@ -8877,14 +10575,6 @@
 </file>
 
 <file path=customXml/item1.xml><?xml version="1.0" encoding="utf-8"?>
-<p:properties xmlns:p="http://schemas.microsoft.com/office/2006/metadata/properties" xmlns:xsi="http://www.w3.org/2001/XMLSchema-instance" xmlns:pc="http://schemas.microsoft.com/office/infopath/2007/PartnerControls">
-  <documentManagement>
-    <_activity xmlns="32844186-265b-4793-912a-671da4ac73b2" xsi:nil="true"/>
-  </documentManagement>
-</p:properties>
-</file>
-
-<file path=customXml/item2.xml><?xml version="1.0" encoding="utf-8"?>
 <ct:contentTypeSchema xmlns:ct="http://schemas.microsoft.com/office/2006/metadata/contentType" xmlns:ma="http://schemas.microsoft.com/office/2006/metadata/properties/metaAttributes" ct:_="" ma:_="" ma:contentTypeName="Document" ma:contentTypeID="0x01010080A269BF505ACD4B84A4678488096051" ma:contentTypeVersion="8" ma:contentTypeDescription="Create a new document." ma:contentTypeScope="" ma:versionID="a72679bb3d2dadeb9fea96deb61c067a">
   <xsd:schema xmlns:xsd="http://www.w3.org/2001/XMLSchema" xmlns:xs="http://www.w3.org/2001/XMLSchema" xmlns:p="http://schemas.microsoft.com/office/2006/metadata/properties" xmlns:ns3="32844186-265b-4793-912a-671da4ac73b2" xmlns:ns4="97232348-304c-4ff8-affc-b0d6bfd913f5" targetNamespace="http://schemas.microsoft.com/office/2006/metadata/properties" ma:root="true" ma:fieldsID="18b0179517897725e203751a959437ae" ns3:_="" ns4:_="">
     <xsd:import namespace="32844186-265b-4793-912a-671da4ac73b2"/>
@@ -9073,6 +10763,14 @@
 </ct:contentTypeSchema>
 </file>
 
+<file path=customXml/item2.xml><?xml version="1.0" encoding="utf-8"?>
+<p:properties xmlns:p="http://schemas.microsoft.com/office/2006/metadata/properties" xmlns:xsi="http://www.w3.org/2001/XMLSchema-instance" xmlns:pc="http://schemas.microsoft.com/office/infopath/2007/PartnerControls">
+  <documentManagement>
+    <_activity xmlns="32844186-265b-4793-912a-671da4ac73b2" xsi:nil="true"/>
+  </documentManagement>
+</p:properties>
+</file>
+
 <file path=customXml/item3.xml><?xml version="1.0" encoding="utf-8"?>
 <?mso-contentType ?>
 <FormTemplates xmlns="http://schemas.microsoft.com/sharepoint/v3/contenttype/forms">
@@ -9083,16 +10781,6 @@
 </file>
 
 <file path=customXml/itemProps1.xml><?xml version="1.0" encoding="utf-8"?>
-<ds:datastoreItem xmlns:ds="http://schemas.openxmlformats.org/officeDocument/2006/customXml" ds:itemID="{8EF2EEA7-5DA2-49B2-ABEF-592C321B5B74}">
-  <ds:schemaRefs>
-    <ds:schemaRef ds:uri="http://schemas.microsoft.com/office/2006/metadata/properties"/>
-    <ds:schemaRef ds:uri="http://schemas.microsoft.com/office/infopath/2007/PartnerControls"/>
-    <ds:schemaRef ds:uri="32844186-265b-4793-912a-671da4ac73b2"/>
-  </ds:schemaRefs>
-</ds:datastoreItem>
-</file>
-
-<file path=customXml/itemProps2.xml><?xml version="1.0" encoding="utf-8"?>
 <ds:datastoreItem xmlns:ds="http://schemas.openxmlformats.org/officeDocument/2006/customXml" ds:itemID="{80ACF6DA-DA90-4FAA-97D5-C61D64C97F3E}">
   <ds:schemaRefs>
     <ds:schemaRef ds:uri="http://schemas.microsoft.com/office/2006/metadata/contentType"/>
@@ -9111,6 +10799,16 @@
 </ds:datastoreItem>
 </file>
 
+<file path=customXml/itemProps2.xml><?xml version="1.0" encoding="utf-8"?>
+<ds:datastoreItem xmlns:ds="http://schemas.openxmlformats.org/officeDocument/2006/customXml" ds:itemID="{8EF2EEA7-5DA2-49B2-ABEF-592C321B5B74}">
+  <ds:schemaRefs>
+    <ds:schemaRef ds:uri="http://schemas.microsoft.com/office/2006/metadata/properties"/>
+    <ds:schemaRef ds:uri="http://schemas.microsoft.com/office/infopath/2007/PartnerControls"/>
+    <ds:schemaRef ds:uri="32844186-265b-4793-912a-671da4ac73b2"/>
+  </ds:schemaRefs>
+</ds:datastoreItem>
+</file>
+
 <file path=customXml/itemProps3.xml><?xml version="1.0" encoding="utf-8"?>
 <ds:datastoreItem xmlns:ds="http://schemas.openxmlformats.org/officeDocument/2006/customXml" ds:itemID="{3F92CF86-A94B-40A8-A271-7220F53AE3DF}">
   <ds:schemaRefs>

</xml_diff>